<commit_message>
feat: Enhance Report Compiler with debugging support and new launch configurations
</commit_message>
<xml_diff>
--- a/examples/simple-report/bridge_report.docx
+++ b/examples/simple-report/bridge_report.docx
@@ -304,7 +304,6 @@
         <w:rPr>
           <w:rFonts w:eastAsia="Times New Roman"/>
         </w:rPr>
-        <w:lastRenderedPageBreak/>
         <w:t>Safety Factor: 2.0 minimum</w:t>
       </w:r>
     </w:p>
@@ -547,6 +546,7 @@
         <w:rPr>
           <w:rStyle w:val="Strong"/>
         </w:rPr>
+        <w:lastRenderedPageBreak/>
         <w:t>Deflection Check:</w:t>
       </w:r>
       <w:r>
@@ -903,7 +903,6 @@
         <w:rPr>
           <w:noProof/>
         </w:rPr>
-        <w:lastRenderedPageBreak/>
         <w:drawing>
           <wp:inline distT="0" distB="0" distL="0" distR="0" wp14:anchorId="52744C72" wp14:editId="70C16826">
             <wp:extent cx="5905500" cy="3352800"/>
@@ -1152,6 +1151,7 @@
         <w:pStyle w:val="NormalWeb"/>
       </w:pPr>
       <w:r>
+        <w:lastRenderedPageBreak/>
         <w:t xml:space="preserve">Where the section modulus is: </w:t>
       </w:r>
       <m:oMath>
@@ -1219,7 +1219,6 @@
         <w:pStyle w:val="NormalWeb"/>
       </w:pPr>
       <w:r>
-        <w:lastRenderedPageBreak/>
         <w:t>Columns were designed for axial load plus bending moment combinations.</w:t>
       </w:r>
     </w:p>
@@ -1560,9 +1559,10 @@
       </w:r>
     </w:p>
     <w:sectPr>
-      <w:pgSz w:w="15840" w:h="12240" w:orient="landscape"/>
-      <w:pgMar w:top="720" w:right="1440" w:bottom="1440" w:left="1440" w:header="720" w:footer="720" w:gutter="0"/>
+      <w:pgSz w:w="12240" w:h="15840"/>
+      <w:pgMar w:top="1440" w:right="1440" w:bottom="1440" w:left="720" w:header="720" w:footer="720" w:gutter="0"/>
       <w:cols w:space="720"/>
+      <w:docGrid w:linePitch="326"/>
     </w:sectPr>
   </w:body>
 </w:document>

</xml_diff>

<commit_message>
feat: Add .gitignore file and remove compiled Python bytecode
</commit_message>
<xml_diff>
--- a/examples/simple-report/bridge_report.docx
+++ b/examples/simple-report/bridge_report.docx
@@ -2,6 +2,1034 @@
 <file path=word/document.xml><?xml version="1.0" encoding="utf-8"?>
 <w:document xmlns:wpc="http://schemas.microsoft.com/office/word/2010/wordprocessingCanvas" xmlns:cx="http://schemas.microsoft.com/office/drawing/2014/chartex" xmlns:cx1="http://schemas.microsoft.com/office/drawing/2015/9/8/chartex" xmlns:cx2="http://schemas.microsoft.com/office/drawing/2015/10/21/chartex" xmlns:cx3="http://schemas.microsoft.com/office/drawing/2016/5/9/chartex" xmlns:cx4="http://schemas.microsoft.com/office/drawing/2016/5/10/chartex" xmlns:cx5="http://schemas.microsoft.com/office/drawing/2016/5/11/chartex" xmlns:cx6="http://schemas.microsoft.com/office/drawing/2016/5/12/chartex" xmlns:cx7="http://schemas.microsoft.com/office/drawing/2016/5/13/chartex" xmlns:cx8="http://schemas.microsoft.com/office/drawing/2016/5/14/chartex" xmlns:mc="http://schemas.openxmlformats.org/markup-compatibility/2006" xmlns:aink="http://schemas.microsoft.com/office/drawing/2016/ink" xmlns:am3d="http://schemas.microsoft.com/office/drawing/2017/model3d" xmlns:o="urn:schemas-microsoft-com:office:office" xmlns:oel="http://schemas.microsoft.com/office/2019/extlst" xmlns:r="http://schemas.openxmlformats.org/officeDocument/2006/relationships" xmlns:m="http://schemas.openxmlformats.org/officeDocument/2006/math" xmlns:v="urn:schemas-microsoft-com:vml" xmlns:wp14="http://schemas.microsoft.com/office/word/2010/wordprocessingDrawing" xmlns:wp="http://schemas.openxmlformats.org/drawingml/2006/wordprocessingDrawing" xmlns:w10="urn:schemas-microsoft-com:office:word" xmlns:w="http://schemas.openxmlformats.org/wordprocessingml/2006/main" xmlns:w14="http://schemas.microsoft.com/office/word/2010/wordml" xmlns:w15="http://schemas.microsoft.com/office/word/2012/wordml" xmlns:w16cex="http://schemas.microsoft.com/office/word/2018/wordml/cex" xmlns:w16cid="http://schemas.microsoft.com/office/word/2016/wordml/cid" xmlns:w16="http://schemas.microsoft.com/office/word/2018/wordml" xmlns:w16du="http://schemas.microsoft.com/office/word/2023/wordml/word16du" xmlns:w16sdtdh="http://schemas.microsoft.com/office/word/2020/wordml/sdtdatahash" xmlns:w16sdtfl="http://schemas.microsoft.com/office/word/2024/wordml/sdtformatlock" xmlns:w16se="http://schemas.microsoft.com/office/word/2015/wordml/symex" xmlns:wpg="http://schemas.microsoft.com/office/word/2010/wordprocessingGroup" xmlns:wpi="http://schemas.microsoft.com/office/word/2010/wordprocessingInk" xmlns:wne="http://schemas.microsoft.com/office/word/2006/wordml" xmlns:wps="http://schemas.microsoft.com/office/word/2010/wordprocessingShape" mc:Ignorable="w14 w15 w16se w16cid w16 w16cex w16sdtdh w16sdtfl w16du wp14">
   <w:body>
+    <w:bookmarkStart w:id="0" w:name="_Toc200819039" w:displacedByCustomXml="next"/>
+    <w:sdt>
+      <w:sdtPr>
+        <w:id w:val="-1546290388"/>
+        <w:docPartObj>
+          <w:docPartGallery w:val="Table of Contents"/>
+          <w:docPartUnique/>
+        </w:docPartObj>
+      </w:sdtPr>
+      <w:sdtEndPr>
+        <w:rPr>
+          <w:rFonts w:asciiTheme="minorHAnsi" w:hAnsiTheme="minorHAnsi" w:cstheme="minorBidi"/>
+          <w:noProof/>
+          <w:kern w:val="2"/>
+          <w:sz w:val="24"/>
+          <w:szCs w:val="24"/>
+        </w:rPr>
+      </w:sdtEndPr>
+      <w:sdtContent>
+        <w:p>
+          <w:pPr>
+            <w:pStyle w:val="Heading1"/>
+          </w:pPr>
+          <w:r>
+            <w:t xml:space="preserve">Table of </w:t>
+          </w:r>
+          <w:r>
+            <w:rPr>
+              <w:rFonts w:eastAsia="Times New Roman"/>
+            </w:rPr>
+            <w:t>Contents</w:t>
+          </w:r>
+          <w:bookmarkEnd w:id="0"/>
+        </w:p>
+        <w:p>
+          <w:pPr>
+            <w:pStyle w:val="TOC1"/>
+            <w:tabs>
+              <w:tab w:val="right" w:leader="dot" w:pos="10070"/>
+            </w:tabs>
+            <w:rPr>
+              <w:noProof/>
+            </w:rPr>
+          </w:pPr>
+          <w:r>
+            <w:fldChar w:fldCharType="begin"/>
+          </w:r>
+          <w:r>
+            <w:instrText xml:space="preserve"> TOC \o "1-3" \h \z \u </w:instrText>
+          </w:r>
+          <w:r>
+            <w:fldChar w:fldCharType="separate"/>
+          </w:r>
+          <w:hyperlink w:anchor="_Toc200819039" w:history="1">
+            <w:r>
+              <w:rPr>
+                <w:rStyle w:val="Hyperlink"/>
+                <w:noProof/>
+              </w:rPr>
+              <w:t xml:space="preserve">Table of </w:t>
+            </w:r>
+            <w:r>
+              <w:rPr>
+                <w:rStyle w:val="Hyperlink"/>
+                <w:rFonts w:eastAsia="Times New Roman"/>
+                <w:noProof/>
+              </w:rPr>
+              <w:t>Contents</w:t>
+            </w:r>
+            <w:r>
+              <w:rPr>
+                <w:noProof/>
+                <w:webHidden/>
+              </w:rPr>
+              <w:tab/>
+            </w:r>
+            <w:r>
+              <w:rPr>
+                <w:noProof/>
+                <w:webHidden/>
+              </w:rPr>
+              <w:fldChar w:fldCharType="begin"/>
+            </w:r>
+            <w:r>
+              <w:rPr>
+                <w:noProof/>
+                <w:webHidden/>
+              </w:rPr>
+              <w:instrText xml:space="preserve"> PAGEREF _Toc200819039 \h </w:instrText>
+            </w:r>
+            <w:r>
+              <w:rPr>
+                <w:noProof/>
+                <w:webHidden/>
+              </w:rPr>
+            </w:r>
+            <w:r>
+              <w:rPr>
+                <w:noProof/>
+                <w:webHidden/>
+              </w:rPr>
+              <w:fldChar w:fldCharType="separate"/>
+            </w:r>
+            <w:r>
+              <w:rPr>
+                <w:noProof/>
+                <w:webHidden/>
+              </w:rPr>
+              <w:t>1</w:t>
+            </w:r>
+            <w:r>
+              <w:rPr>
+                <w:noProof/>
+                <w:webHidden/>
+              </w:rPr>
+              <w:fldChar w:fldCharType="end"/>
+            </w:r>
+          </w:hyperlink>
+        </w:p>
+        <w:p>
+          <w:pPr>
+            <w:pStyle w:val="TOC1"/>
+            <w:tabs>
+              <w:tab w:val="right" w:leader="dot" w:pos="10070"/>
+            </w:tabs>
+            <w:rPr>
+              <w:noProof/>
+            </w:rPr>
+          </w:pPr>
+          <w:hyperlink w:anchor="_Toc200819040" w:history="1">
+            <w:r>
+              <w:rPr>
+                <w:rStyle w:val="Hyperlink"/>
+                <w:rFonts w:eastAsia="Times New Roman"/>
+                <w:noProof/>
+              </w:rPr>
+              <w:t>Sample Engineering Report</w:t>
+            </w:r>
+            <w:r>
+              <w:rPr>
+                <w:noProof/>
+                <w:webHidden/>
+              </w:rPr>
+              <w:tab/>
+            </w:r>
+            <w:r>
+              <w:rPr>
+                <w:noProof/>
+                <w:webHidden/>
+              </w:rPr>
+              <w:fldChar w:fldCharType="begin"/>
+            </w:r>
+            <w:r>
+              <w:rPr>
+                <w:noProof/>
+                <w:webHidden/>
+              </w:rPr>
+              <w:instrText xml:space="preserve"> PAGEREF _Toc200819040 \h </w:instrText>
+            </w:r>
+            <w:r>
+              <w:rPr>
+                <w:noProof/>
+                <w:webHidden/>
+              </w:rPr>
+            </w:r>
+            <w:r>
+              <w:rPr>
+                <w:noProof/>
+                <w:webHidden/>
+              </w:rPr>
+              <w:fldChar w:fldCharType="separate"/>
+            </w:r>
+            <w:r>
+              <w:rPr>
+                <w:noProof/>
+                <w:webHidden/>
+              </w:rPr>
+              <w:t>1</w:t>
+            </w:r>
+            <w:r>
+              <w:rPr>
+                <w:noProof/>
+                <w:webHidden/>
+              </w:rPr>
+              <w:fldChar w:fldCharType="end"/>
+            </w:r>
+          </w:hyperlink>
+        </w:p>
+        <w:p>
+          <w:pPr>
+            <w:pStyle w:val="TOC2"/>
+            <w:tabs>
+              <w:tab w:val="right" w:leader="dot" w:pos="10070"/>
+            </w:tabs>
+            <w:rPr>
+              <w:noProof/>
+            </w:rPr>
+          </w:pPr>
+          <w:hyperlink w:anchor="_Toc200819041" w:history="1">
+            <w:r>
+              <w:rPr>
+                <w:rStyle w:val="Hyperlink"/>
+                <w:rFonts w:eastAsia="Times New Roman"/>
+                <w:noProof/>
+              </w:rPr>
+              <w:t>Executive Summary</w:t>
+            </w:r>
+            <w:r>
+              <w:rPr>
+                <w:noProof/>
+                <w:webHidden/>
+              </w:rPr>
+              <w:tab/>
+            </w:r>
+            <w:r>
+              <w:rPr>
+                <w:noProof/>
+                <w:webHidden/>
+              </w:rPr>
+              <w:fldChar w:fldCharType="begin"/>
+            </w:r>
+            <w:r>
+              <w:rPr>
+                <w:noProof/>
+                <w:webHidden/>
+              </w:rPr>
+              <w:instrText xml:space="preserve"> PAGEREF _Toc200819041 \h </w:instrText>
+            </w:r>
+            <w:r>
+              <w:rPr>
+                <w:noProof/>
+                <w:webHidden/>
+              </w:rPr>
+            </w:r>
+            <w:r>
+              <w:rPr>
+                <w:noProof/>
+                <w:webHidden/>
+              </w:rPr>
+              <w:fldChar w:fldCharType="separate"/>
+            </w:r>
+            <w:r>
+              <w:rPr>
+                <w:noProof/>
+                <w:webHidden/>
+              </w:rPr>
+              <w:t>1</w:t>
+            </w:r>
+            <w:r>
+              <w:rPr>
+                <w:noProof/>
+                <w:webHidden/>
+              </w:rPr>
+              <w:fldChar w:fldCharType="end"/>
+            </w:r>
+          </w:hyperlink>
+        </w:p>
+        <w:p>
+          <w:pPr>
+            <w:pStyle w:val="TOC2"/>
+            <w:tabs>
+              <w:tab w:val="right" w:leader="dot" w:pos="10070"/>
+            </w:tabs>
+            <w:rPr>
+              <w:noProof/>
+            </w:rPr>
+          </w:pPr>
+          <w:hyperlink w:anchor="_Toc200819042" w:history="1">
+            <w:r>
+              <w:rPr>
+                <w:rStyle w:val="Hyperlink"/>
+                <w:rFonts w:eastAsia="Times New Roman"/>
+                <w:noProof/>
+              </w:rPr>
+              <w:t>Introduction</w:t>
+            </w:r>
+            <w:r>
+              <w:rPr>
+                <w:noProof/>
+                <w:webHidden/>
+              </w:rPr>
+              <w:tab/>
+            </w:r>
+            <w:r>
+              <w:rPr>
+                <w:noProof/>
+                <w:webHidden/>
+              </w:rPr>
+              <w:fldChar w:fldCharType="begin"/>
+            </w:r>
+            <w:r>
+              <w:rPr>
+                <w:noProof/>
+                <w:webHidden/>
+              </w:rPr>
+              <w:instrText xml:space="preserve"> PAGEREF _Toc200819042 \h </w:instrText>
+            </w:r>
+            <w:r>
+              <w:rPr>
+                <w:noProof/>
+                <w:webHidden/>
+              </w:rPr>
+            </w:r>
+            <w:r>
+              <w:rPr>
+                <w:noProof/>
+                <w:webHidden/>
+              </w:rPr>
+              <w:fldChar w:fldCharType="separate"/>
+            </w:r>
+            <w:r>
+              <w:rPr>
+                <w:noProof/>
+                <w:webHidden/>
+              </w:rPr>
+              <w:t>1</w:t>
+            </w:r>
+            <w:r>
+              <w:rPr>
+                <w:noProof/>
+                <w:webHidden/>
+              </w:rPr>
+              <w:fldChar w:fldCharType="end"/>
+            </w:r>
+          </w:hyperlink>
+        </w:p>
+        <w:p>
+          <w:pPr>
+            <w:pStyle w:val="TOC2"/>
+            <w:tabs>
+              <w:tab w:val="right" w:leader="dot" w:pos="10070"/>
+            </w:tabs>
+            <w:rPr>
+              <w:noProof/>
+            </w:rPr>
+          </w:pPr>
+          <w:hyperlink w:anchor="_Toc200819043" w:history="1">
+            <w:r>
+              <w:rPr>
+                <w:rStyle w:val="Hyperlink"/>
+                <w:rFonts w:eastAsia="Times New Roman"/>
+                <w:noProof/>
+              </w:rPr>
+              <w:t>Design Criteria</w:t>
+            </w:r>
+            <w:r>
+              <w:rPr>
+                <w:noProof/>
+                <w:webHidden/>
+              </w:rPr>
+              <w:tab/>
+            </w:r>
+            <w:r>
+              <w:rPr>
+                <w:noProof/>
+                <w:webHidden/>
+              </w:rPr>
+              <w:fldChar w:fldCharType="begin"/>
+            </w:r>
+            <w:r>
+              <w:rPr>
+                <w:noProof/>
+                <w:webHidden/>
+              </w:rPr>
+              <w:instrText xml:space="preserve"> PAGEREF _Toc200819043 \h </w:instrText>
+            </w:r>
+            <w:r>
+              <w:rPr>
+                <w:noProof/>
+                <w:webHidden/>
+              </w:rPr>
+            </w:r>
+            <w:r>
+              <w:rPr>
+                <w:noProof/>
+                <w:webHidden/>
+              </w:rPr>
+              <w:fldChar w:fldCharType="separate"/>
+            </w:r>
+            <w:r>
+              <w:rPr>
+                <w:noProof/>
+                <w:webHidden/>
+              </w:rPr>
+              <w:t>2</w:t>
+            </w:r>
+            <w:r>
+              <w:rPr>
+                <w:noProof/>
+                <w:webHidden/>
+              </w:rPr>
+              <w:fldChar w:fldCharType="end"/>
+            </w:r>
+          </w:hyperlink>
+        </w:p>
+        <w:p>
+          <w:pPr>
+            <w:pStyle w:val="TOC3"/>
+            <w:tabs>
+              <w:tab w:val="right" w:leader="dot" w:pos="10070"/>
+            </w:tabs>
+            <w:rPr>
+              <w:noProof/>
+            </w:rPr>
+          </w:pPr>
+          <w:hyperlink w:anchor="_Toc200819044" w:history="1">
+            <w:r>
+              <w:rPr>
+                <w:rStyle w:val="Hyperlink"/>
+                <w:rFonts w:eastAsia="Times New Roman"/>
+                <w:noProof/>
+              </w:rPr>
+              <w:t>Loading Conditions</w:t>
+            </w:r>
+            <w:r>
+              <w:rPr>
+                <w:noProof/>
+                <w:webHidden/>
+              </w:rPr>
+              <w:tab/>
+            </w:r>
+            <w:r>
+              <w:rPr>
+                <w:noProof/>
+                <w:webHidden/>
+              </w:rPr>
+              <w:fldChar w:fldCharType="begin"/>
+            </w:r>
+            <w:r>
+              <w:rPr>
+                <w:noProof/>
+                <w:webHidden/>
+              </w:rPr>
+              <w:instrText xml:space="preserve"> PAGEREF _Toc200819044 \h </w:instrText>
+            </w:r>
+            <w:r>
+              <w:rPr>
+                <w:noProof/>
+                <w:webHidden/>
+              </w:rPr>
+            </w:r>
+            <w:r>
+              <w:rPr>
+                <w:noProof/>
+                <w:webHidden/>
+              </w:rPr>
+              <w:fldChar w:fldCharType="separate"/>
+            </w:r>
+            <w:r>
+              <w:rPr>
+                <w:noProof/>
+                <w:webHidden/>
+              </w:rPr>
+              <w:t>2</w:t>
+            </w:r>
+            <w:r>
+              <w:rPr>
+                <w:noProof/>
+                <w:webHidden/>
+              </w:rPr>
+              <w:fldChar w:fldCharType="end"/>
+            </w:r>
+          </w:hyperlink>
+        </w:p>
+        <w:p>
+          <w:pPr>
+            <w:pStyle w:val="TOC3"/>
+            <w:tabs>
+              <w:tab w:val="right" w:leader="dot" w:pos="10070"/>
+            </w:tabs>
+            <w:rPr>
+              <w:noProof/>
+            </w:rPr>
+          </w:pPr>
+          <w:hyperlink w:anchor="_Toc200819045" w:history="1">
+            <w:r>
+              <w:rPr>
+                <w:rStyle w:val="Hyperlink"/>
+                <w:rFonts w:eastAsia="Times New Roman"/>
+                <w:noProof/>
+              </w:rPr>
+              <w:t>Material Properties</w:t>
+            </w:r>
+            <w:r>
+              <w:rPr>
+                <w:noProof/>
+                <w:webHidden/>
+              </w:rPr>
+              <w:tab/>
+            </w:r>
+            <w:r>
+              <w:rPr>
+                <w:noProof/>
+                <w:webHidden/>
+              </w:rPr>
+              <w:fldChar w:fldCharType="begin"/>
+            </w:r>
+            <w:r>
+              <w:rPr>
+                <w:noProof/>
+                <w:webHidden/>
+              </w:rPr>
+              <w:instrText xml:space="preserve"> PAGEREF _Toc200819045 \h </w:instrText>
+            </w:r>
+            <w:r>
+              <w:rPr>
+                <w:noProof/>
+                <w:webHidden/>
+              </w:rPr>
+            </w:r>
+            <w:r>
+              <w:rPr>
+                <w:noProof/>
+                <w:webHidden/>
+              </w:rPr>
+              <w:fldChar w:fldCharType="separate"/>
+            </w:r>
+            <w:r>
+              <w:rPr>
+                <w:noProof/>
+                <w:webHidden/>
+              </w:rPr>
+              <w:t>2</w:t>
+            </w:r>
+            <w:r>
+              <w:rPr>
+                <w:noProof/>
+                <w:webHidden/>
+              </w:rPr>
+              <w:fldChar w:fldCharType="end"/>
+            </w:r>
+          </w:hyperlink>
+        </w:p>
+        <w:p>
+          <w:pPr>
+            <w:pStyle w:val="TOC2"/>
+            <w:tabs>
+              <w:tab w:val="right" w:leader="dot" w:pos="10070"/>
+            </w:tabs>
+            <w:rPr>
+              <w:noProof/>
+            </w:rPr>
+          </w:pPr>
+          <w:hyperlink w:anchor="_Toc200819046" w:history="1">
+            <w:r>
+              <w:rPr>
+                <w:rStyle w:val="Hyperlink"/>
+                <w:rFonts w:eastAsia="Times New Roman"/>
+                <w:noProof/>
+              </w:rPr>
+              <w:t>Analysis Results</w:t>
+            </w:r>
+            <w:r>
+              <w:rPr>
+                <w:noProof/>
+                <w:webHidden/>
+              </w:rPr>
+              <w:tab/>
+            </w:r>
+            <w:r>
+              <w:rPr>
+                <w:noProof/>
+                <w:webHidden/>
+              </w:rPr>
+              <w:fldChar w:fldCharType="begin"/>
+            </w:r>
+            <w:r>
+              <w:rPr>
+                <w:noProof/>
+                <w:webHidden/>
+              </w:rPr>
+              <w:instrText xml:space="preserve"> PAGEREF _Toc200819046 \h </w:instrText>
+            </w:r>
+            <w:r>
+              <w:rPr>
+                <w:noProof/>
+                <w:webHidden/>
+              </w:rPr>
+            </w:r>
+            <w:r>
+              <w:rPr>
+                <w:noProof/>
+                <w:webHidden/>
+              </w:rPr>
+              <w:fldChar w:fldCharType="separate"/>
+            </w:r>
+            <w:r>
+              <w:rPr>
+                <w:noProof/>
+                <w:webHidden/>
+              </w:rPr>
+              <w:t>2</w:t>
+            </w:r>
+            <w:r>
+              <w:rPr>
+                <w:noProof/>
+                <w:webHidden/>
+              </w:rPr>
+              <w:fldChar w:fldCharType="end"/>
+            </w:r>
+          </w:hyperlink>
+        </w:p>
+        <w:p>
+          <w:pPr>
+            <w:pStyle w:val="TOC2"/>
+            <w:tabs>
+              <w:tab w:val="right" w:leader="dot" w:pos="10070"/>
+            </w:tabs>
+            <w:rPr>
+              <w:noProof/>
+            </w:rPr>
+          </w:pPr>
+          <w:hyperlink w:anchor="_Toc200819047" w:history="1">
+            <w:r>
+              <w:rPr>
+                <w:rStyle w:val="Hyperlink"/>
+                <w:rFonts w:eastAsia="Times New Roman"/>
+                <w:noProof/>
+              </w:rPr>
+              <w:t>Member Design</w:t>
+            </w:r>
+            <w:r>
+              <w:rPr>
+                <w:noProof/>
+                <w:webHidden/>
+              </w:rPr>
+              <w:tab/>
+            </w:r>
+            <w:r>
+              <w:rPr>
+                <w:noProof/>
+                <w:webHidden/>
+              </w:rPr>
+              <w:fldChar w:fldCharType="begin"/>
+            </w:r>
+            <w:r>
+              <w:rPr>
+                <w:noProof/>
+                <w:webHidden/>
+              </w:rPr>
+              <w:instrText xml:space="preserve"> PAGEREF _Toc200819047 \h </w:instrText>
+            </w:r>
+            <w:r>
+              <w:rPr>
+                <w:noProof/>
+                <w:webHidden/>
+              </w:rPr>
+            </w:r>
+            <w:r>
+              <w:rPr>
+                <w:noProof/>
+                <w:webHidden/>
+              </w:rPr>
+              <w:fldChar w:fldCharType="separate"/>
+            </w:r>
+            <w:r>
+              <w:rPr>
+                <w:noProof/>
+                <w:webHidden/>
+              </w:rPr>
+              <w:t>3</w:t>
+            </w:r>
+            <w:r>
+              <w:rPr>
+                <w:noProof/>
+                <w:webHidden/>
+              </w:rPr>
+              <w:fldChar w:fldCharType="end"/>
+            </w:r>
+          </w:hyperlink>
+        </w:p>
+        <w:p>
+          <w:pPr>
+            <w:pStyle w:val="TOC3"/>
+            <w:tabs>
+              <w:tab w:val="right" w:leader="dot" w:pos="10070"/>
+            </w:tabs>
+            <w:rPr>
+              <w:noProof/>
+            </w:rPr>
+          </w:pPr>
+          <w:hyperlink w:anchor="_Toc200819048" w:history="1">
+            <w:r>
+              <w:rPr>
+                <w:rStyle w:val="Hyperlink"/>
+                <w:rFonts w:eastAsia="Times New Roman"/>
+                <w:noProof/>
+              </w:rPr>
+              <w:t>Beam Design</w:t>
+            </w:r>
+            <w:r>
+              <w:rPr>
+                <w:noProof/>
+                <w:webHidden/>
+              </w:rPr>
+              <w:tab/>
+            </w:r>
+            <w:r>
+              <w:rPr>
+                <w:noProof/>
+                <w:webHidden/>
+              </w:rPr>
+              <w:fldChar w:fldCharType="begin"/>
+            </w:r>
+            <w:r>
+              <w:rPr>
+                <w:noProof/>
+                <w:webHidden/>
+              </w:rPr>
+              <w:instrText xml:space="preserve"> PAGEREF _Toc200819048 \h </w:instrText>
+            </w:r>
+            <w:r>
+              <w:rPr>
+                <w:noProof/>
+                <w:webHidden/>
+              </w:rPr>
+            </w:r>
+            <w:r>
+              <w:rPr>
+                <w:noProof/>
+                <w:webHidden/>
+              </w:rPr>
+              <w:fldChar w:fldCharType="separate"/>
+            </w:r>
+            <w:r>
+              <w:rPr>
+                <w:noProof/>
+                <w:webHidden/>
+              </w:rPr>
+              <w:t>3</w:t>
+            </w:r>
+            <w:r>
+              <w:rPr>
+                <w:noProof/>
+                <w:webHidden/>
+              </w:rPr>
+              <w:fldChar w:fldCharType="end"/>
+            </w:r>
+          </w:hyperlink>
+        </w:p>
+        <w:p>
+          <w:pPr>
+            <w:pStyle w:val="TOC3"/>
+            <w:tabs>
+              <w:tab w:val="right" w:leader="dot" w:pos="10070"/>
+            </w:tabs>
+            <w:rPr>
+              <w:noProof/>
+            </w:rPr>
+          </w:pPr>
+          <w:hyperlink w:anchor="_Toc200819049" w:history="1">
+            <w:r>
+              <w:rPr>
+                <w:rStyle w:val="Hyperlink"/>
+                <w:rFonts w:eastAsia="Times New Roman"/>
+                <w:noProof/>
+              </w:rPr>
+              <w:t>Column Design</w:t>
+            </w:r>
+            <w:r>
+              <w:rPr>
+                <w:noProof/>
+                <w:webHidden/>
+              </w:rPr>
+              <w:tab/>
+            </w:r>
+            <w:r>
+              <w:rPr>
+                <w:noProof/>
+                <w:webHidden/>
+              </w:rPr>
+              <w:fldChar w:fldCharType="begin"/>
+            </w:r>
+            <w:r>
+              <w:rPr>
+                <w:noProof/>
+                <w:webHidden/>
+              </w:rPr>
+              <w:instrText xml:space="preserve"> PAGEREF _Toc200819049 \h </w:instrText>
+            </w:r>
+            <w:r>
+              <w:rPr>
+                <w:noProof/>
+                <w:webHidden/>
+              </w:rPr>
+            </w:r>
+            <w:r>
+              <w:rPr>
+                <w:noProof/>
+                <w:webHidden/>
+              </w:rPr>
+              <w:fldChar w:fldCharType="separate"/>
+            </w:r>
+            <w:r>
+              <w:rPr>
+                <w:noProof/>
+                <w:webHidden/>
+              </w:rPr>
+              <w:t>3</w:t>
+            </w:r>
+            <w:r>
+              <w:rPr>
+                <w:noProof/>
+                <w:webHidden/>
+              </w:rPr>
+              <w:fldChar w:fldCharType="end"/>
+            </w:r>
+          </w:hyperlink>
+        </w:p>
+        <w:p>
+          <w:pPr>
+            <w:pStyle w:val="TOC2"/>
+            <w:tabs>
+              <w:tab w:val="right" w:leader="dot" w:pos="10070"/>
+            </w:tabs>
+            <w:rPr>
+              <w:noProof/>
+            </w:rPr>
+          </w:pPr>
+          <w:hyperlink w:anchor="_Toc200819050" w:history="1">
+            <w:r>
+              <w:rPr>
+                <w:rStyle w:val="Hyperlink"/>
+                <w:rFonts w:eastAsia="Times New Roman"/>
+                <w:noProof/>
+              </w:rPr>
+              <w:t>Safety Verification</w:t>
+            </w:r>
+            <w:r>
+              <w:rPr>
+                <w:noProof/>
+                <w:webHidden/>
+              </w:rPr>
+              <w:tab/>
+            </w:r>
+            <w:r>
+              <w:rPr>
+                <w:noProof/>
+                <w:webHidden/>
+              </w:rPr>
+              <w:fldChar w:fldCharType="begin"/>
+            </w:r>
+            <w:r>
+              <w:rPr>
+                <w:noProof/>
+                <w:webHidden/>
+              </w:rPr>
+              <w:instrText xml:space="preserve"> PAGEREF _Toc200819050 \h </w:instrText>
+            </w:r>
+            <w:r>
+              <w:rPr>
+                <w:noProof/>
+                <w:webHidden/>
+              </w:rPr>
+            </w:r>
+            <w:r>
+              <w:rPr>
+                <w:noProof/>
+                <w:webHidden/>
+              </w:rPr>
+              <w:fldChar w:fldCharType="separate"/>
+            </w:r>
+            <w:r>
+              <w:rPr>
+                <w:noProof/>
+                <w:webHidden/>
+              </w:rPr>
+              <w:t>3</w:t>
+            </w:r>
+            <w:r>
+              <w:rPr>
+                <w:noProof/>
+                <w:webHidden/>
+              </w:rPr>
+              <w:fldChar w:fldCharType="end"/>
+            </w:r>
+          </w:hyperlink>
+        </w:p>
+        <w:p>
+          <w:pPr>
+            <w:pStyle w:val="TOC2"/>
+            <w:tabs>
+              <w:tab w:val="right" w:leader="dot" w:pos="10070"/>
+            </w:tabs>
+            <w:rPr>
+              <w:noProof/>
+            </w:rPr>
+          </w:pPr>
+          <w:hyperlink w:anchor="_Toc200819051" w:history="1">
+            <w:r>
+              <w:rPr>
+                <w:rStyle w:val="Hyperlink"/>
+                <w:rFonts w:eastAsia="Times New Roman"/>
+                <w:noProof/>
+              </w:rPr>
+              <w:t>Recommendations</w:t>
+            </w:r>
+            <w:r>
+              <w:rPr>
+                <w:noProof/>
+                <w:webHidden/>
+              </w:rPr>
+              <w:tab/>
+            </w:r>
+            <w:r>
+              <w:rPr>
+                <w:noProof/>
+                <w:webHidden/>
+              </w:rPr>
+              <w:fldChar w:fldCharType="begin"/>
+            </w:r>
+            <w:r>
+              <w:rPr>
+                <w:noProof/>
+                <w:webHidden/>
+              </w:rPr>
+              <w:instrText xml:space="preserve"> PAGEREF _Toc200819051 \h </w:instrText>
+            </w:r>
+            <w:r>
+              <w:rPr>
+                <w:noProof/>
+                <w:webHidden/>
+              </w:rPr>
+            </w:r>
+            <w:r>
+              <w:rPr>
+                <w:noProof/>
+                <w:webHidden/>
+              </w:rPr>
+              <w:fldChar w:fldCharType="separate"/>
+            </w:r>
+            <w:r>
+              <w:rPr>
+                <w:noProof/>
+                <w:webHidden/>
+              </w:rPr>
+              <w:t>4</w:t>
+            </w:r>
+            <w:r>
+              <w:rPr>
+                <w:noProof/>
+                <w:webHidden/>
+              </w:rPr>
+              <w:fldChar w:fldCharType="end"/>
+            </w:r>
+          </w:hyperlink>
+        </w:p>
+        <w:p>
+          <w:pPr>
+            <w:pStyle w:val="TOC2"/>
+            <w:tabs>
+              <w:tab w:val="right" w:leader="dot" w:pos="10070"/>
+            </w:tabs>
+            <w:rPr>
+              <w:noProof/>
+            </w:rPr>
+          </w:pPr>
+          <w:hyperlink w:anchor="_Toc200819052" w:history="1">
+            <w:r>
+              <w:rPr>
+                <w:rStyle w:val="Hyperlink"/>
+                <w:rFonts w:eastAsia="Times New Roman"/>
+                <w:noProof/>
+              </w:rPr>
+              <w:t>Conclusion</w:t>
+            </w:r>
+            <w:r>
+              <w:rPr>
+                <w:noProof/>
+                <w:webHidden/>
+              </w:rPr>
+              <w:tab/>
+            </w:r>
+            <w:r>
+              <w:rPr>
+                <w:noProof/>
+                <w:webHidden/>
+              </w:rPr>
+              <w:fldChar w:fldCharType="begin"/>
+            </w:r>
+            <w:r>
+              <w:rPr>
+                <w:noProof/>
+                <w:webHidden/>
+              </w:rPr>
+              <w:instrText xml:space="preserve"> PAGEREF _Toc200819052 \h </w:instrText>
+            </w:r>
+            <w:r>
+              <w:rPr>
+                <w:noProof/>
+                <w:webHidden/>
+              </w:rPr>
+            </w:r>
+            <w:r>
+              <w:rPr>
+                <w:noProof/>
+                <w:webHidden/>
+              </w:rPr>
+              <w:fldChar w:fldCharType="separate"/>
+            </w:r>
+            <w:r>
+              <w:rPr>
+                <w:noProof/>
+                <w:webHidden/>
+              </w:rPr>
+              <w:t>4</w:t>
+            </w:r>
+            <w:r>
+              <w:rPr>
+                <w:noProof/>
+                <w:webHidden/>
+              </w:rPr>
+              <w:fldChar w:fldCharType="end"/>
+            </w:r>
+          </w:hyperlink>
+        </w:p>
+        <w:p>
+          <w:r>
+            <w:rPr>
+              <w:b/>
+              <w:bCs/>
+              <w:noProof/>
+            </w:rPr>
+            <w:fldChar w:fldCharType="end"/>
+          </w:r>
+        </w:p>
+      </w:sdtContent>
+    </w:sdt>
     <w:p>
       <w:pPr>
         <w:pStyle w:val="Heading1"/>
@@ -10,12 +1038,14 @@
           <w14:ligatures w14:val="none"/>
         </w:rPr>
       </w:pPr>
+      <w:bookmarkStart w:id="1" w:name="_Toc200819040"/>
       <w:r>
         <w:rPr>
           <w:rFonts w:eastAsia="Times New Roman"/>
         </w:rPr>
         <w:t>Sample Engineering Report</w:t>
       </w:r>
+      <w:bookmarkEnd w:id="1"/>
     </w:p>
     <w:p>
       <w:pPr>
@@ -80,12 +1110,14 @@
           <w:rFonts w:eastAsia="Times New Roman"/>
         </w:rPr>
       </w:pPr>
+      <w:bookmarkStart w:id="2" w:name="_Toc200819041"/>
       <w:r>
         <w:rPr>
           <w:rFonts w:eastAsia="Times New Roman"/>
         </w:rPr>
         <w:t>Executive Summary</w:t>
       </w:r>
+      <w:bookmarkEnd w:id="2"/>
     </w:p>
     <w:p>
       <w:pPr>
@@ -102,34 +1134,79 @@
           <w:rFonts w:eastAsia="Times New Roman"/>
         </w:rPr>
       </w:pPr>
+      <w:bookmarkStart w:id="3" w:name="_Toc200819042"/>
       <w:r>
         <w:rPr>
           <w:rFonts w:eastAsia="Times New Roman"/>
         </w:rPr>
         <w:t>Introduction</w:t>
       </w:r>
+      <w:bookmarkEnd w:id="3"/>
     </w:p>
     <w:p>
       <w:pPr>
         <w:pStyle w:val="NormalWeb"/>
       </w:pPr>
       <w:r>
+        <w:lastRenderedPageBreak/>
         <w:t>The purpose of this analysis is to evaluate the structural integrity of the proposed bridge design under various loading conditions including dead loads, live loads, and environmental factors.</w:t>
       </w:r>
     </w:p>
     <w:p>
       <w:pPr>
+        <w:pStyle w:val="NormalWeb"/>
+      </w:pPr>
+      <w:r>
+        <w:pict w14:anchorId="2C396903">
+          <v:shapetype id="_x0000_t202" coordsize="21600,21600" o:spt="202" path="m,l,21600r21600,l21600,xe">
+            <v:stroke joinstyle="miter"/>
+            <v:path gradientshapeok="t" o:connecttype="rect"/>
+          </v:shapetype>
+          <v:shape id="Text Box 2" o:spid="_x0000_s1026" type="#_x0000_t202" style="width:540pt;height:100.8pt;visibility:visible;mso-height-percent:200;mso-left-percent:-10001;mso-top-percent:-10001;mso-wrap-distance-left:9pt;mso-wrap-distance-top:3.6pt;mso-wrap-distance-right:9pt;mso-wrap-distance-bottom:3.6pt;mso-position-horizontal:absolute;mso-position-horizontal-relative:char;mso-position-vertical:absolute;mso-position-vertical-relative:line;mso-height-percent:200;mso-left-percent:-10001;mso-top-percent:-10001;mso-width-relative:margin;mso-height-relative:margin;v-text-anchor:top" filled="f">
+            <v:textbox>
+              <w:txbxContent>
+                <w:p>
+                  <w:pPr>
+                    <w:pStyle w:val="NormalWeb"/>
+                  </w:pPr>
+                  <w:r>
+                    <w:t xml:space="preserve">[[INSERT: </w:t>
+                  </w:r>
+                  <w:r>
+                    <w:t>appendices</w:t>
+                  </w:r>
+                  <w:r>
+                    <w:t>/Sketch1</w:t>
+                  </w:r>
+                  <w:r>
+                    <w:t>.pdf</w:t>
+                  </w:r>
+                  <w:r>
+                    <w:t>]]</w:t>
+                  </w:r>
+                </w:p>
+              </w:txbxContent>
+            </v:textbox>
+            <w10:anchorlock/>
+          </v:shape>
+        </w:pict>
+      </w:r>
+    </w:p>
+    <w:p>
+      <w:pPr>
         <w:pStyle w:val="Heading2"/>
         <w:rPr>
           <w:rFonts w:eastAsia="Times New Roman"/>
         </w:rPr>
       </w:pPr>
+      <w:bookmarkStart w:id="4" w:name="_Toc200819043"/>
       <w:r>
         <w:rPr>
           <w:rFonts w:eastAsia="Times New Roman"/>
         </w:rPr>
         <w:t>Design Criteria</w:t>
       </w:r>
+      <w:bookmarkEnd w:id="4"/>
     </w:p>
     <w:p>
       <w:pPr>
@@ -138,12 +1215,14 @@
           <w:rFonts w:eastAsia="Times New Roman"/>
         </w:rPr>
       </w:pPr>
+      <w:bookmarkStart w:id="5" w:name="_Toc200819044"/>
       <w:r>
         <w:rPr>
           <w:rFonts w:eastAsia="Times New Roman"/>
         </w:rPr>
         <w:t>Loading Conditions</w:t>
       </w:r>
+      <w:bookmarkEnd w:id="5"/>
     </w:p>
     <w:p>
       <w:pPr>
@@ -224,12 +1303,14 @@
           <w:rFonts w:eastAsia="Times New Roman"/>
         </w:rPr>
       </w:pPr>
+      <w:bookmarkStart w:id="6" w:name="_Toc200819045"/>
       <w:r>
         <w:rPr>
           <w:rFonts w:eastAsia="Times New Roman"/>
         </w:rPr>
         <w:t>Material Properties</w:t>
       </w:r>
+      <w:bookmarkEnd w:id="6"/>
     </w:p>
     <w:p>
       <w:pPr>
@@ -314,12 +1395,14 @@
           <w:rFonts w:eastAsia="Times New Roman"/>
         </w:rPr>
       </w:pPr>
+      <w:bookmarkStart w:id="7" w:name="_Toc200819046"/>
       <w:r>
         <w:rPr>
           <w:rFonts w:eastAsia="Times New Roman"/>
         </w:rPr>
         <w:t>Analysis Results</w:t>
       </w:r>
+      <w:bookmarkEnd w:id="7"/>
     </w:p>
     <w:p>
       <w:pPr>
@@ -546,7 +1629,6 @@
         <w:rPr>
           <w:rStyle w:val="Strong"/>
         </w:rPr>
-        <w:lastRenderedPageBreak/>
         <w:t>Deflection Check:</w:t>
       </w:r>
       <w:r>
@@ -871,6 +1953,7 @@
         <w:pStyle w:val="NormalWeb"/>
       </w:pPr>
       <w:r>
+        <w:lastRenderedPageBreak/>
         <w:t>The detailed calculations and computer output are provided in the appendix.</w:t>
       </w:r>
     </w:p>
@@ -992,12 +2075,14 @@
           <w:rFonts w:eastAsia="Times New Roman"/>
         </w:rPr>
       </w:pPr>
+      <w:bookmarkStart w:id="8" w:name="_Toc200819047"/>
       <w:r>
         <w:rPr>
           <w:rFonts w:eastAsia="Times New Roman"/>
         </w:rPr>
         <w:t>Member Design</w:t>
       </w:r>
+      <w:bookmarkEnd w:id="8"/>
     </w:p>
     <w:p>
       <w:pPr>
@@ -1006,12 +2091,14 @@
           <w:rFonts w:eastAsia="Times New Roman"/>
         </w:rPr>
       </w:pPr>
+      <w:bookmarkStart w:id="9" w:name="_Toc200819048"/>
       <w:r>
         <w:rPr>
           <w:rFonts w:eastAsia="Times New Roman"/>
         </w:rPr>
         <w:t>Beam Design</w:t>
       </w:r>
+      <w:bookmarkEnd w:id="9"/>
     </w:p>
     <w:p>
       <w:pPr>
@@ -1151,7 +2238,6 @@
         <w:pStyle w:val="NormalWeb"/>
       </w:pPr>
       <w:r>
-        <w:lastRenderedPageBreak/>
         <w:t xml:space="preserve">Where the section modulus is: </w:t>
       </w:r>
       <m:oMath>
@@ -1207,12 +2293,14 @@
           <w:rFonts w:eastAsia="Times New Roman"/>
         </w:rPr>
       </w:pPr>
+      <w:bookmarkStart w:id="10" w:name="_Toc200819049"/>
       <w:r>
         <w:rPr>
           <w:rFonts w:eastAsia="Times New Roman"/>
         </w:rPr>
         <w:t>Column Design</w:t>
       </w:r>
+      <w:bookmarkEnd w:id="10"/>
     </w:p>
     <w:p>
       <w:pPr>
@@ -1380,18 +2468,21 @@
           <w:rFonts w:eastAsia="Times New Roman"/>
         </w:rPr>
       </w:pPr>
+      <w:bookmarkStart w:id="11" w:name="_Toc200819050"/>
       <w:r>
         <w:rPr>
           <w:rFonts w:eastAsia="Times New Roman"/>
         </w:rPr>
         <w:t>Safety Verification</w:t>
       </w:r>
+      <w:bookmarkEnd w:id="11"/>
     </w:p>
     <w:p>
       <w:pPr>
         <w:pStyle w:val="NormalWeb"/>
       </w:pPr>
       <w:r>
+        <w:lastRenderedPageBreak/>
         <w:t>All structural members have been verified to meet or exceed the required safety factors:</w:t>
       </w:r>
     </w:p>
@@ -1456,12 +2547,14 @@
           <w:rFonts w:eastAsia="Times New Roman"/>
         </w:rPr>
       </w:pPr>
+      <w:bookmarkStart w:id="12" w:name="_Toc200819051"/>
       <w:r>
         <w:rPr>
           <w:rFonts w:eastAsia="Times New Roman"/>
         </w:rPr>
         <w:t>Recommendations</w:t>
       </w:r>
+      <w:bookmarkEnd w:id="12"/>
     </w:p>
     <w:p>
       <w:pPr>
@@ -1532,12 +2625,14 @@
           <w:rFonts w:eastAsia="Times New Roman"/>
         </w:rPr>
       </w:pPr>
+      <w:bookmarkStart w:id="13" w:name="_Toc200819052"/>
       <w:r>
         <w:rPr>
           <w:rFonts w:eastAsia="Times New Roman"/>
         </w:rPr>
         <w:t>Conclusion</w:t>
       </w:r>
+      <w:bookmarkEnd w:id="13"/>
     </w:p>
     <w:p>
       <w:pPr>
@@ -2684,7 +3779,6 @@
     <w:name w:val="Normal (Web)"/>
     <w:basedOn w:val="Normal"/>
     <w:uiPriority w:val="99"/>
-    <w:semiHidden/>
     <w:unhideWhenUsed/>
     <w:pPr>
       <w:spacing w:before="100" w:beforeAutospacing="1" w:after="100" w:afterAutospacing="1" w:line="240" w:lineRule="auto"/>
@@ -2741,6 +3835,79 @@
       <w:color w:val="0E2841" w:themeColor="text2"/>
       <w:sz w:val="18"/>
       <w:szCs w:val="18"/>
+    </w:rPr>
+  </w:style>
+  <w:style w:type="paragraph" w:styleId="TOCHeading">
+    <w:name w:val="TOC Heading"/>
+    <w:basedOn w:val="Heading1"/>
+    <w:next w:val="Normal"/>
+    <w:uiPriority w:val="39"/>
+    <w:unhideWhenUsed/>
+    <w:qFormat/>
+    <w:rsid w:val="00D655A7"/>
+    <w:pPr>
+      <w:keepNext/>
+      <w:keepLines/>
+      <w:spacing w:before="240" w:beforeAutospacing="0" w:after="0" w:afterAutospacing="0" w:line="259" w:lineRule="auto"/>
+      <w:outlineLvl w:val="9"/>
+    </w:pPr>
+    <w:rPr>
+      <w:rFonts w:asciiTheme="majorHAnsi" w:eastAsiaTheme="majorEastAsia" w:hAnsiTheme="majorHAnsi" w:cstheme="majorBidi"/>
+      <w:b w:val="0"/>
+      <w:bCs w:val="0"/>
+      <w:color w:val="0F4761" w:themeColor="accent1" w:themeShade="BF"/>
+      <w:kern w:val="0"/>
+      <w:sz w:val="32"/>
+      <w:szCs w:val="32"/>
+    </w:rPr>
+  </w:style>
+  <w:style w:type="paragraph" w:styleId="TOC1">
+    <w:name w:val="toc 1"/>
+    <w:basedOn w:val="Normal"/>
+    <w:next w:val="Normal"/>
+    <w:autoRedefine/>
+    <w:uiPriority w:val="39"/>
+    <w:unhideWhenUsed/>
+    <w:rsid w:val="00D655A7"/>
+    <w:pPr>
+      <w:spacing w:after="100"/>
+    </w:pPr>
+  </w:style>
+  <w:style w:type="paragraph" w:styleId="TOC2">
+    <w:name w:val="toc 2"/>
+    <w:basedOn w:val="Normal"/>
+    <w:next w:val="Normal"/>
+    <w:autoRedefine/>
+    <w:uiPriority w:val="39"/>
+    <w:unhideWhenUsed/>
+    <w:rsid w:val="00D655A7"/>
+    <w:pPr>
+      <w:spacing w:after="100"/>
+      <w:ind w:left="240"/>
+    </w:pPr>
+  </w:style>
+  <w:style w:type="paragraph" w:styleId="TOC3">
+    <w:name w:val="toc 3"/>
+    <w:basedOn w:val="Normal"/>
+    <w:next w:val="Normal"/>
+    <w:autoRedefine/>
+    <w:uiPriority w:val="39"/>
+    <w:unhideWhenUsed/>
+    <w:rsid w:val="00D655A7"/>
+    <w:pPr>
+      <w:spacing w:after="100"/>
+      <w:ind w:left="480"/>
+    </w:pPr>
+  </w:style>
+  <w:style w:type="character" w:styleId="Hyperlink">
+    <w:name w:val="Hyperlink"/>
+    <w:basedOn w:val="DefaultParagraphFont"/>
+    <w:uiPriority w:val="99"/>
+    <w:unhideWhenUsed/>
+    <w:rsid w:val="00D655A7"/>
+    <w:rPr>
+      <w:color w:val="467886" w:themeColor="hyperlink"/>
+      <w:u w:val="single"/>
     </w:rPr>
   </w:style>
 </w:styles>

</xml_diff>

<commit_message>
Changed overlay approach to use single-cell tables
</commit_message>
<xml_diff>
--- a/examples/simple-report/bridge_report.docx
+++ b/examples/simple-report/bridge_report.docx
@@ -5,6 +5,14 @@
     <w:bookmarkStart w:id="0" w:name="_Toc200819039" w:displacedByCustomXml="next"/>
     <w:sdt>
       <w:sdtPr>
+        <w:rPr>
+          <w:rFonts w:asciiTheme="minorHAnsi" w:hAnsiTheme="minorHAnsi" w:cstheme="minorBidi"/>
+          <w:b w:val="0"/>
+          <w:bCs w:val="0"/>
+          <w:kern w:val="2"/>
+          <w:sz w:val="24"/>
+          <w:szCs w:val="24"/>
+        </w:rPr>
         <w:id w:val="-1546290388"/>
         <w:docPartObj>
           <w:docPartGallery w:val="Table of Contents"/>
@@ -13,11 +21,7 @@
       </w:sdtPr>
       <w:sdtEndPr>
         <w:rPr>
-          <w:rFonts w:asciiTheme="minorHAnsi" w:hAnsiTheme="minorHAnsi" w:cstheme="minorBidi"/>
           <w:noProof/>
-          <w:kern w:val="2"/>
-          <w:sz w:val="24"/>
-          <w:szCs w:val="24"/>
         </w:rPr>
       </w:sdtEndPr>
       <w:sdtContent>
@@ -386,7 +390,7 @@
                 <w:noProof/>
                 <w:webHidden/>
               </w:rPr>
-              <w:t>2</w:t>
+              <w:t>3</w:t>
             </w:r>
             <w:r>
               <w:rPr>
@@ -455,7 +459,7 @@
                 <w:noProof/>
                 <w:webHidden/>
               </w:rPr>
-              <w:t>2</w:t>
+              <w:t>3</w:t>
             </w:r>
             <w:r>
               <w:rPr>
@@ -524,7 +528,7 @@
                 <w:noProof/>
                 <w:webHidden/>
               </w:rPr>
-              <w:t>2</w:t>
+              <w:t>3</w:t>
             </w:r>
             <w:r>
               <w:rPr>
@@ -593,7 +597,7 @@
                 <w:noProof/>
                 <w:webHidden/>
               </w:rPr>
-              <w:t>2</w:t>
+              <w:t>4</w:t>
             </w:r>
             <w:r>
               <w:rPr>
@@ -662,7 +666,7 @@
                 <w:noProof/>
                 <w:webHidden/>
               </w:rPr>
-              <w:t>3</w:t>
+              <w:t>5</w:t>
             </w:r>
             <w:r>
               <w:rPr>
@@ -731,7 +735,7 @@
                 <w:noProof/>
                 <w:webHidden/>
               </w:rPr>
-              <w:t>3</w:t>
+              <w:t>5</w:t>
             </w:r>
             <w:r>
               <w:rPr>
@@ -800,7 +804,7 @@
                 <w:noProof/>
                 <w:webHidden/>
               </w:rPr>
-              <w:t>3</w:t>
+              <w:t>5</w:t>
             </w:r>
             <w:r>
               <w:rPr>
@@ -869,7 +873,7 @@
                 <w:noProof/>
                 <w:webHidden/>
               </w:rPr>
-              <w:t>3</w:t>
+              <w:t>5</w:t>
             </w:r>
             <w:r>
               <w:rPr>
@@ -938,7 +942,7 @@
                 <w:noProof/>
                 <w:webHidden/>
               </w:rPr>
-              <w:t>4</w:t>
+              <w:t>6</w:t>
             </w:r>
             <w:r>
               <w:rPr>
@@ -1007,7 +1011,7 @@
                 <w:noProof/>
                 <w:webHidden/>
               </w:rPr>
-              <w:t>4</w:t>
+              <w:t>6</w:t>
             </w:r>
             <w:r>
               <w:rPr>
@@ -1152,46 +1156,46 @@
         <w:t>The purpose of this analysis is to evaluate the structural integrity of the proposed bridge design under various loading conditions including dead loads, live loads, and environmental factors.</w:t>
       </w:r>
     </w:p>
-    <w:p>
-      <w:pPr>
-        <w:pStyle w:val="NormalWeb"/>
-      </w:pPr>
-      <w:r>
-        <w:pict w14:anchorId="2C396903">
-          <v:shapetype id="_x0000_t202" coordsize="21600,21600" o:spt="202" path="m,l,21600r21600,l21600,xe">
-            <v:stroke joinstyle="miter"/>
-            <v:path gradientshapeok="t" o:connecttype="rect"/>
-          </v:shapetype>
-          <v:shape id="Text Box 2" o:spid="_x0000_s1026" type="#_x0000_t202" style="width:540pt;height:100.8pt;visibility:visible;mso-height-percent:200;mso-left-percent:-10001;mso-top-percent:-10001;mso-wrap-distance-left:9pt;mso-wrap-distance-top:3.6pt;mso-wrap-distance-right:9pt;mso-wrap-distance-bottom:3.6pt;mso-position-horizontal:absolute;mso-position-horizontal-relative:char;mso-position-vertical:absolute;mso-position-vertical-relative:line;mso-height-percent:200;mso-left-percent:-10001;mso-top-percent:-10001;mso-width-relative:margin;mso-height-relative:margin;v-text-anchor:top" filled="f">
-            <v:textbox>
-              <w:txbxContent>
-                <w:p>
-                  <w:pPr>
-                    <w:pStyle w:val="NormalWeb"/>
-                  </w:pPr>
-                  <w:r>
-                    <w:t xml:space="preserve">[[INSERT: </w:t>
-                  </w:r>
-                  <w:r>
-                    <w:t>appendices</w:t>
-                  </w:r>
-                  <w:r>
-                    <w:t>/Sketch1</w:t>
-                  </w:r>
-                  <w:r>
-                    <w:t>.pdf</w:t>
-                  </w:r>
-                  <w:r>
-                    <w:t>]]</w:t>
-                  </w:r>
-                </w:p>
-              </w:txbxContent>
-            </v:textbox>
-            <w10:anchorlock/>
-          </v:shape>
-        </w:pict>
-      </w:r>
-    </w:p>
+    <w:tbl>
+      <w:tblPr>
+        <w:tblStyle w:val="TableGrid"/>
+        <w:tblW w:w="10800" w:type="dxa"/>
+        <w:tblLook w:val="04A0" w:firstRow="1" w:lastRow="0" w:firstColumn="1" w:lastColumn="0" w:noHBand="0" w:noVBand="1"/>
+      </w:tblPr>
+      <w:tblGrid>
+        <w:gridCol w:w="10800"/>
+      </w:tblGrid>
+      <w:tr>
+        <w:trPr>
+          <w:trHeight w:val="5760"/>
+        </w:trPr>
+        <w:tc>
+          <w:tcPr>
+            <w:tcW w:w="10800" w:type="dxa"/>
+          </w:tcPr>
+          <w:p>
+            <w:pPr>
+              <w:pStyle w:val="NormalWeb"/>
+            </w:pPr>
+            <w:r>
+              <w:t xml:space="preserve">[[INSERT: </w:t>
+            </w:r>
+            <w:r>
+              <w:t>appendices</w:t>
+            </w:r>
+            <w:r>
+              <w:t>/Sketch1</w:t>
+            </w:r>
+            <w:r>
+              <w:t>.pdf</w:t>
+            </w:r>
+            <w:r>
+              <w:t>]]</w:t>
+            </w:r>
+          </w:p>
+        </w:tc>
+      </w:tr>
+    </w:tbl>
     <w:p>
       <w:pPr>
         <w:pStyle w:val="Heading2"/>
@@ -1420,6 +1424,7 @@
         <w:rPr>
           <w:rStyle w:val="Strong"/>
         </w:rPr>
+        <w:lastRenderedPageBreak/>
         <w:t>Maximum Moment:</w:t>
       </w:r>
       <w:r>
@@ -1953,7 +1958,6 @@
         <w:pStyle w:val="NormalWeb"/>
       </w:pPr>
       <w:r>
-        <w:lastRenderedPageBreak/>
         <w:t>The detailed calculations and computer output are provided in the appendix.</w:t>
       </w:r>
     </w:p>
@@ -2116,6 +2120,7 @@
         <w:rPr>
           <w:rStyle w:val="Strong"/>
         </w:rPr>
+        <w:lastRenderedPageBreak/>
         <w:t>Design Equation:</w:t>
       </w:r>
       <w:r>
@@ -2482,7 +2487,6 @@
         <w:pStyle w:val="NormalWeb"/>
       </w:pPr>
       <w:r>
-        <w:lastRenderedPageBreak/>
         <w:t>All structural members have been verified to meet or exceed the required safety factors:</w:t>
       </w:r>
     </w:p>
@@ -3910,6 +3914,25 @@
       <w:u w:val="single"/>
     </w:rPr>
   </w:style>
+  <w:style w:type="table" w:styleId="TableGrid">
+    <w:name w:val="Table Grid"/>
+    <w:basedOn w:val="TableNormal"/>
+    <w:uiPriority w:val="39"/>
+    <w:rsid w:val="00A06DBA"/>
+    <w:pPr>
+      <w:spacing w:after="0" w:line="240" w:lineRule="auto"/>
+    </w:pPr>
+    <w:tblPr>
+      <w:tblBorders>
+        <w:top w:val="single" w:sz="4" w:space="0" w:color="auto"/>
+        <w:left w:val="single" w:sz="4" w:space="0" w:color="auto"/>
+        <w:bottom w:val="single" w:sz="4" w:space="0" w:color="auto"/>
+        <w:right w:val="single" w:sz="4" w:space="0" w:color="auto"/>
+        <w:insideH w:val="single" w:sz="4" w:space="0" w:color="auto"/>
+        <w:insideV w:val="single" w:sz="4" w:space="0" w:color="auto"/>
+      </w:tblBorders>
+    </w:tblPr>
+  </w:style>
 </w:styles>
 </file>
 

</xml_diff>

<commit_message>
feat: Enhance multi-page PDF support with cell replication and annotation preservation
</commit_message>
<xml_diff>
--- a/examples/simple-report/bridge_report.docx
+++ b/examples/simple-report/bridge_report.docx
@@ -1187,6 +1187,9 @@
               <w:t>/Sketch1</w:t>
             </w:r>
             <w:r>
+              <w:t>_2page</w:t>
+            </w:r>
+            <w:r>
               <w:t>.pdf</w:t>
             </w:r>
             <w:r>
@@ -1331,21 +1334,7 @@
         <w:rPr>
           <w:rFonts w:eastAsia="Times New Roman"/>
         </w:rPr>
-        <w:t xml:space="preserve">Concrete: </w:t>
-      </w:r>
-      <w:proofErr w:type="spellStart"/>
-      <w:r>
-        <w:rPr>
-          <w:rFonts w:eastAsia="Times New Roman"/>
-        </w:rPr>
-        <w:t>f'c</w:t>
-      </w:r>
-      <w:proofErr w:type="spellEnd"/>
-      <w:r>
-        <w:rPr>
-          <w:rFonts w:eastAsia="Times New Roman"/>
-        </w:rPr>
-        <w:t xml:space="preserve"> = 4000 psi</w:t>
+        <w:t>Concrete: f'c = 4000 psi</w:t>
       </w:r>
     </w:p>
     <w:p>
@@ -1363,16 +1352,8 @@
         <w:rPr>
           <w:rFonts w:eastAsia="Times New Roman"/>
         </w:rPr>
-        <w:t xml:space="preserve">Steel: Fy = 50 </w:t>
-      </w:r>
-      <w:proofErr w:type="spellStart"/>
-      <w:r>
-        <w:rPr>
-          <w:rFonts w:eastAsia="Times New Roman"/>
-        </w:rPr>
-        <w:t>ksi</w:t>
-      </w:r>
-      <w:proofErr w:type="spellEnd"/>
+        <w:t>Steel: Fy = 50 ksi</w:t>
+      </w:r>
     </w:p>
     <w:p>
       <w:pPr>

</xml_diff>

<commit_message>
feat: Update README and code to support OVERLAY placeholders for PDF insertions
</commit_message>
<xml_diff>
--- a/examples/simple-report/bridge_report.docx
+++ b/examples/simple-report/bridge_report.docx
@@ -1178,7 +1178,13 @@
               <w:pStyle w:val="NormalWeb"/>
             </w:pPr>
             <w:r>
-              <w:t xml:space="preserve">[[INSERT: </w:t>
+              <w:t>[[</w:t>
+            </w:r>
+            <w:r>
+              <w:t>OVERLAY</w:t>
+            </w:r>
+            <w:r>
+              <w:t xml:space="preserve">: </w:t>
             </w:r>
             <w:r>
               <w:t>appendices</w:t>

</xml_diff>